<commit_message>
final changes for tech report
</commit_message>
<xml_diff>
--- a/tech-report-cover.docx
+++ b/tech-report-cover.docx
@@ -38,7 +38,6 @@
                 <w:rFonts w:ascii="Microsoft Sans Serif" w:hAnsi="Microsoft Sans Serif" w:cs="Microsoft Sans Serif"/>
                 <w:sz w:val="36"/>
                 <w:szCs w:val="36"/>
-                <w:lang w:val="fr-CA"/>
               </w:rPr>
             </w:pPr>
             <w:r>
@@ -70,7 +69,6 @@
                 <w:b/>
                 <w:sz w:val="36"/>
                 <w:szCs w:val="36"/>
-                <w:lang w:val="fr-CA"/>
               </w:rPr>
               <w:instrText xml:space="preserve"> FORMTEXT </w:instrText>
             </w:r>
@@ -100,31 +98,8 @@
                 <w:noProof/>
                 <w:sz w:val="36"/>
                 <w:szCs w:val="36"/>
-                <w:lang w:val="fr-CA"/>
-              </w:rPr>
-              <w:t xml:space="preserve">Edit the file tech-report-cover.docx and save </w:t>
-            </w:r>
-            <w:r>
-              <w:rPr>
-                <w:rFonts w:ascii="Microsoft Sans Serif" w:hAnsi="Microsoft Sans Serif" w:cs="Microsoft Sans Serif"/>
-                <w:b/>
-                <w:noProof/>
-                <w:sz w:val="36"/>
-                <w:szCs w:val="36"/>
-                <w:lang w:val="fr-CA"/>
-              </w:rPr>
-              <w:t xml:space="preserve">it </w:t>
-            </w:r>
-            <w:r>
-              <w:rPr>
-                <w:rFonts w:ascii="Microsoft Sans Serif" w:hAnsi="Microsoft Sans Serif" w:cs="Microsoft Sans Serif"/>
-                <w:b/>
-                <w:noProof/>
-                <w:sz w:val="36"/>
-                <w:szCs w:val="36"/>
-                <w:lang w:val="fr-CA"/>
-              </w:rPr>
-              <w:t>as a PDF to replace this title page</w:t>
+              </w:rPr>
+              <w:t>Formulating a spatio-temporal model to analyze longline survey data for the Atlantic Halibut fishery</w:t>
             </w:r>
             <w:r>
               <w:rPr>
@@ -155,7 +130,6 @@
                 <w:noProof/>
                 <w:sz w:val="28"/>
                 <w:szCs w:val="28"/>
-                <w:lang w:val="fr-CA"/>
               </w:rPr>
             </w:pPr>
             <w:r>
@@ -185,9 +159,16 @@
                 <w:rFonts w:ascii="Microsoft Sans Serif" w:hAnsi="Microsoft Sans Serif" w:cs="Microsoft Sans Serif"/>
                 <w:sz w:val="28"/>
                 <w:szCs w:val="28"/>
+              </w:rPr>
+              <w:instrText xml:space="preserve"> FORMTEXT </w:instrText>
+            </w:r>
+            <w:r>
+              <w:rPr>
+                <w:rFonts w:ascii="Microsoft Sans Serif" w:hAnsi="Microsoft Sans Serif" w:cs="Microsoft Sans Serif"/>
+                <w:sz w:val="28"/>
+                <w:szCs w:val="28"/>
                 <w:lang w:val="fr-CA"/>
               </w:rPr>
-              <w:instrText xml:space="preserve"> FORMTEXT </w:instrText>
             </w:r>
             <w:r>
               <w:rPr>
@@ -196,25 +177,79 @@
                 <w:szCs w:val="28"/>
                 <w:lang w:val="fr-CA"/>
               </w:rPr>
-            </w:r>
-            <w:r>
-              <w:rPr>
-                <w:rFonts w:ascii="Microsoft Sans Serif" w:hAnsi="Microsoft Sans Serif" w:cs="Microsoft Sans Serif"/>
-                <w:sz w:val="28"/>
-                <w:szCs w:val="28"/>
-                <w:lang w:val="fr-CA"/>
-              </w:rPr>
               <w:fldChar w:fldCharType="separate"/>
             </w:r>
             <w:r>
               <w:rPr>
                 <w:rFonts w:ascii="Microsoft Sans Serif" w:hAnsi="Microsoft Sans Serif" w:cs="Microsoft Sans Serif"/>
-                <w:noProof/>
-                <w:sz w:val="28"/>
-                <w:szCs w:val="28"/>
-                <w:lang w:val="fr-CA"/>
-              </w:rPr>
-              <w:t>Author(s)</w:t>
+                <w:sz w:val="28"/>
+                <w:szCs w:val="28"/>
+              </w:rPr>
+              <w:t>Raphaël R. McDonald,</w:t>
+            </w:r>
+            <w:r>
+              <w:rPr>
+                <w:rFonts w:ascii="Microsoft Sans Serif" w:hAnsi="Microsoft Sans Serif" w:cs="Microsoft Sans Serif"/>
+                <w:sz w:val="28"/>
+                <w:szCs w:val="28"/>
+              </w:rPr>
+              <w:t xml:space="preserve"> </w:t>
+            </w:r>
+            <w:r>
+              <w:rPr>
+                <w:rFonts w:ascii="Microsoft Sans Serif" w:hAnsi="Microsoft Sans Serif" w:cs="Microsoft Sans Serif"/>
+                <w:sz w:val="28"/>
+                <w:szCs w:val="28"/>
+              </w:rPr>
+              <w:t>Brad Hubley,</w:t>
+            </w:r>
+            <w:r>
+              <w:rPr>
+                <w:rFonts w:ascii="Microsoft Sans Serif" w:hAnsi="Microsoft Sans Serif" w:cs="Microsoft Sans Serif"/>
+                <w:sz w:val="28"/>
+                <w:szCs w:val="28"/>
+              </w:rPr>
+              <w:t xml:space="preserve"> </w:t>
+            </w:r>
+            <w:r>
+              <w:rPr>
+                <w:rFonts w:ascii="Microsoft Sans Serif" w:hAnsi="Microsoft Sans Serif" w:cs="Microsoft Sans Serif"/>
+                <w:sz w:val="28"/>
+                <w:szCs w:val="28"/>
+              </w:rPr>
+              <w:t>Lingbo Li,</w:t>
+            </w:r>
+            <w:r>
+              <w:rPr>
+                <w:rFonts w:ascii="Microsoft Sans Serif" w:hAnsi="Microsoft Sans Serif" w:cs="Microsoft Sans Serif"/>
+                <w:sz w:val="28"/>
+                <w:szCs w:val="28"/>
+              </w:rPr>
+              <w:t xml:space="preserve"> </w:t>
+            </w:r>
+            <w:r>
+              <w:rPr>
+                <w:rFonts w:ascii="Microsoft Sans Serif" w:hAnsi="Microsoft Sans Serif" w:cs="Microsoft Sans Serif"/>
+                <w:sz w:val="28"/>
+                <w:szCs w:val="28"/>
+              </w:rPr>
+              <w:t>Cornelia E. den Heyer,</w:t>
+            </w:r>
+            <w:r>
+              <w:rPr>
+                <w:rFonts w:ascii="Microsoft Sans Serif" w:hAnsi="Microsoft Sans Serif" w:cs="Microsoft Sans Serif"/>
+                <w:sz w:val="28"/>
+                <w:szCs w:val="28"/>
+              </w:rPr>
+              <w:t xml:space="preserve"> </w:t>
+            </w:r>
+            <w:r>
+              <w:rPr>
+                <w:rFonts w:ascii="Microsoft Sans Serif" w:hAnsi="Microsoft Sans Serif" w:cs="Microsoft Sans Serif"/>
+                <w:sz w:val="28"/>
+                <w:szCs w:val="28"/>
+              </w:rPr>
+              <w:t>and Joanna Mills Flemming</w:t>
             </w:r>
           </w:p>
           <w:p>
@@ -225,26 +260,6 @@
                 <w:szCs w:val="28"/>
               </w:rPr>
             </w:pPr>
-            <w:r>
-              <w:rPr>
-                <w:rFonts w:ascii="Microsoft Sans Serif" w:hAnsi="Microsoft Sans Serif" w:cs="Microsoft Sans Serif"/>
-                <w:noProof/>
-                <w:sz w:val="28"/>
-                <w:szCs w:val="28"/>
-                <w:lang w:val="fr-CA"/>
-              </w:rPr>
-              <w:t xml:space="preserve">&lt;delete this&gt; If you are having permissions issues editing the .docx file, download a copy manually from </w:t>
-            </w:r>
-            <w:r>
-              <w:rPr>
-                <w:rFonts w:ascii="Microsoft Sans Serif" w:hAnsi="Microsoft Sans Serif" w:cs="Microsoft Sans Serif"/>
-                <w:noProof/>
-                <w:sz w:val="28"/>
-                <w:szCs w:val="28"/>
-                <w:lang w:val="fr-CA"/>
-              </w:rPr>
-              <w:t>http://bit.ly/tech-report-docx</w:t>
-            </w:r>
             <w:r>
               <w:rPr>
                 <w:rFonts w:ascii="Microsoft Sans Serif" w:hAnsi="Microsoft Sans Serif" w:cs="Microsoft Sans Serif"/>
@@ -272,7 +287,6 @@
                 <w:rFonts w:ascii="Microsoft Sans Serif" w:hAnsi="Microsoft Sans Serif" w:cs="Microsoft Sans Serif"/>
                 <w:sz w:val="28"/>
                 <w:szCs w:val="28"/>
-                <w:lang w:val="fr-CA"/>
               </w:rPr>
             </w:pPr>
             <w:r>
@@ -301,9 +315,16 @@
                 <w:rFonts w:ascii="Microsoft Sans Serif" w:hAnsi="Microsoft Sans Serif" w:cs="Microsoft Sans Serif"/>
                 <w:sz w:val="28"/>
                 <w:szCs w:val="28"/>
+              </w:rPr>
+              <w:instrText xml:space="preserve"> FORMTEXT </w:instrText>
+            </w:r>
+            <w:r>
+              <w:rPr>
+                <w:rFonts w:ascii="Microsoft Sans Serif" w:hAnsi="Microsoft Sans Serif" w:cs="Microsoft Sans Serif"/>
+                <w:sz w:val="28"/>
+                <w:szCs w:val="28"/>
                 <w:lang w:val="fr-CA"/>
               </w:rPr>
-              <w:instrText xml:space="preserve"> FORMTEXT </w:instrText>
             </w:r>
             <w:r>
               <w:rPr>
@@ -312,25 +333,118 @@
                 <w:szCs w:val="28"/>
                 <w:lang w:val="fr-CA"/>
               </w:rPr>
-            </w:r>
-            <w:r>
-              <w:rPr>
-                <w:rFonts w:ascii="Microsoft Sans Serif" w:hAnsi="Microsoft Sans Serif" w:cs="Microsoft Sans Serif"/>
-                <w:sz w:val="28"/>
-                <w:szCs w:val="28"/>
-                <w:lang w:val="fr-CA"/>
-              </w:rPr>
               <w:fldChar w:fldCharType="separate"/>
             </w:r>
             <w:r>
               <w:rPr>
                 <w:rFonts w:ascii="Microsoft Sans Serif" w:hAnsi="Microsoft Sans Serif" w:cs="Microsoft Sans Serif"/>
+                <w:sz w:val="28"/>
+                <w:szCs w:val="28"/>
+              </w:rPr>
+              <w:t>Science Branch, Maritimes Region</w:t>
+            </w:r>
+          </w:p>
+          <w:p>
+            <w:pPr>
+              <w:rPr>
+                <w:rFonts w:ascii="Microsoft Sans Serif" w:hAnsi="Microsoft Sans Serif" w:cs="Microsoft Sans Serif"/>
                 <w:noProof/>
                 <w:sz w:val="28"/>
                 <w:szCs w:val="28"/>
-                <w:lang w:val="fr-CA"/>
-              </w:rPr>
-              <w:t xml:space="preserve">Address </w:t>
+              </w:rPr>
+            </w:pPr>
+            <w:r>
+              <w:rPr>
+                <w:rFonts w:ascii="Microsoft Sans Serif" w:hAnsi="Microsoft Sans Serif" w:cs="Microsoft Sans Serif"/>
+                <w:noProof/>
+                <w:sz w:val="28"/>
+                <w:szCs w:val="28"/>
+              </w:rPr>
+              <w:t>Fisheries and Oceans Canada</w:t>
+            </w:r>
+          </w:p>
+          <w:p>
+            <w:pPr>
+              <w:rPr>
+                <w:rFonts w:ascii="Microsoft Sans Serif" w:hAnsi="Microsoft Sans Serif" w:cs="Microsoft Sans Serif"/>
+                <w:noProof/>
+                <w:sz w:val="28"/>
+                <w:szCs w:val="28"/>
+              </w:rPr>
+            </w:pPr>
+            <w:r>
+              <w:rPr>
+                <w:rFonts w:ascii="Microsoft Sans Serif" w:hAnsi="Microsoft Sans Serif" w:cs="Microsoft Sans Serif"/>
+                <w:noProof/>
+                <w:sz w:val="28"/>
+                <w:szCs w:val="28"/>
+              </w:rPr>
+              <w:t>Bedford Institute of Oceanography</w:t>
+            </w:r>
+          </w:p>
+          <w:p>
+            <w:pPr>
+              <w:rPr>
+                <w:rFonts w:ascii="Microsoft Sans Serif" w:hAnsi="Microsoft Sans Serif" w:cs="Microsoft Sans Serif"/>
+                <w:noProof/>
+                <w:sz w:val="28"/>
+                <w:szCs w:val="28"/>
+              </w:rPr>
+            </w:pPr>
+            <w:r>
+              <w:rPr>
+                <w:rFonts w:ascii="Microsoft Sans Serif" w:hAnsi="Microsoft Sans Serif" w:cs="Microsoft Sans Serif"/>
+                <w:noProof/>
+                <w:sz w:val="28"/>
+                <w:szCs w:val="28"/>
+              </w:rPr>
+              <w:t>1 Challenger Drive</w:t>
+            </w:r>
+          </w:p>
+          <w:p>
+            <w:pPr>
+              <w:rPr>
+                <w:rFonts w:ascii="Microsoft Sans Serif" w:hAnsi="Microsoft Sans Serif" w:cs="Microsoft Sans Serif"/>
+                <w:noProof/>
+                <w:sz w:val="28"/>
+                <w:szCs w:val="28"/>
+              </w:rPr>
+            </w:pPr>
+            <w:r>
+              <w:rPr>
+                <w:rFonts w:ascii="Microsoft Sans Serif" w:hAnsi="Microsoft Sans Serif" w:cs="Microsoft Sans Serif"/>
+                <w:noProof/>
+                <w:sz w:val="28"/>
+                <w:szCs w:val="28"/>
+              </w:rPr>
+              <w:t>Dartmouth, Nova Scotia</w:t>
+            </w:r>
+          </w:p>
+          <w:p>
+            <w:pPr>
+              <w:rPr>
+                <w:rFonts w:ascii="Microsoft Sans Serif" w:hAnsi="Microsoft Sans Serif" w:cs="Microsoft Sans Serif"/>
+                <w:sz w:val="28"/>
+                <w:szCs w:val="28"/>
+              </w:rPr>
+            </w:pPr>
+            <w:r>
+              <w:rPr>
+                <w:rFonts w:ascii="Microsoft Sans Serif" w:hAnsi="Microsoft Sans Serif" w:cs="Microsoft Sans Serif"/>
+                <w:noProof/>
+                <w:sz w:val="28"/>
+                <w:szCs w:val="28"/>
+              </w:rPr>
+              <w:t>B2Y 4A2</w:t>
+            </w:r>
+            <w:r>
+              <w:rPr>
+                <w:rFonts w:ascii="Microsoft Sans Serif" w:hAnsi="Microsoft Sans Serif" w:cs="Microsoft Sans Serif"/>
+                <w:noProof/>
+                <w:sz w:val="28"/>
+                <w:szCs w:val="28"/>
+              </w:rPr>
+              <w:t xml:space="preserve"> </w:t>
             </w:r>
             <w:r>
               <w:rPr>
@@ -412,12 +526,11 @@
             <w:r>
               <w:rPr>
                 <w:rFonts w:ascii="Microsoft Sans Serif" w:hAnsi="Microsoft Sans Serif" w:cs="Microsoft Sans Serif"/>
-                <w:noProof/>
                 <w:sz w:val="28"/>
                 <w:szCs w:val="28"/>
                 <w:lang w:val="fr-CA"/>
               </w:rPr>
-              <w:t>Year</w:t>
+              <w:t>2023</w:t>
             </w:r>
             <w:r>
               <w:rPr>
@@ -525,11 +638,10 @@
               <w:rPr>
                 <w:rFonts w:ascii="Microsoft Sans Serif" w:hAnsi="Microsoft Sans Serif" w:cs="Microsoft Sans Serif"/>
                 <w:b/>
-                <w:noProof/>
                 <w:sz w:val="36"/>
                 <w:szCs w:val="36"/>
               </w:rPr>
-              <w:t>####</w:t>
+              <w:t>3529</w:t>
             </w:r>
             <w:r>
               <w:rPr>
@@ -554,8 +666,12 @@
           <w:szCs w:val="40"/>
         </w:rPr>
         <w:sectPr>
-          <w:headerReference w:type="default" r:id="rId7"/>
-          <w:footerReference w:type="default" r:id="rId8"/>
+          <w:headerReference w:type="even" r:id="rId7"/>
+          <w:headerReference w:type="default" r:id="rId8"/>
+          <w:footerReference w:type="even" r:id="rId9"/>
+          <w:footerReference w:type="default" r:id="rId10"/>
+          <w:headerReference w:type="first" r:id="rId11"/>
+          <w:footerReference w:type="first" r:id="rId12"/>
           <w:type w:val="continuous"/>
           <w:pgSz w:w="12240" w:h="15840" w:code="1"/>
           <w:pgMar w:top="1440" w:right="1440" w:bottom="562" w:left="1440" w:header="720" w:footer="720" w:gutter="0"/>
@@ -605,6 +721,16 @@
 </file>
 
 <file path=word/footer1.xml><?xml version="1.0" encoding="utf-8"?>
+<w:ftr xmlns:wpc="http://schemas.microsoft.com/office/word/2010/wordprocessingCanvas" xmlns:cx="http://schemas.microsoft.com/office/drawing/2014/chartex" xmlns:cx1="http://schemas.microsoft.com/office/drawing/2015/9/8/chartex" xmlns:cx2="http://schemas.microsoft.com/office/drawing/2015/10/21/chartex" xmlns:cx3="http://schemas.microsoft.com/office/drawing/2016/5/9/chartex" xmlns:cx4="http://schemas.microsoft.com/office/drawing/2016/5/10/chartex" xmlns:cx5="http://schemas.microsoft.com/office/drawing/2016/5/11/chartex" xmlns:cx6="http://schemas.microsoft.com/office/drawing/2016/5/12/chartex" xmlns:cx7="http://schemas.microsoft.com/office/drawing/2016/5/13/chartex" xmlns:cx8="http://schemas.microsoft.com/office/drawing/2016/5/14/chartex" xmlns:mc="http://schemas.openxmlformats.org/markup-compatibility/2006" xmlns:aink="http://schemas.microsoft.com/office/drawing/2016/ink" xmlns:am3d="http://schemas.microsoft.com/office/drawing/2017/model3d" xmlns:o="urn:schemas-microsoft-com:office:office" xmlns:r="http://schemas.openxmlformats.org/officeDocument/2006/relationships" xmlns:m="http://schemas.openxmlformats.org/officeDocument/2006/math" xmlns:v="urn:schemas-microsoft-com:vml" xmlns:wp14="http://schemas.microsoft.com/office/word/2010/wordprocessingDrawing" xmlns:wp="http://schemas.openxmlformats.org/drawingml/2006/wordprocessingDrawing" xmlns:w10="urn:schemas-microsoft-com:office:word" xmlns:w="http://schemas.openxmlformats.org/wordprocessingml/2006/main" xmlns:w14="http://schemas.microsoft.com/office/word/2010/wordml" xmlns:w15="http://schemas.microsoft.com/office/word/2012/wordml" xmlns:w16cex="http://schemas.microsoft.com/office/word/2018/wordml/cex" xmlns:w16cid="http://schemas.microsoft.com/office/word/2016/wordml/cid" xmlns:w16="http://schemas.microsoft.com/office/word/2018/wordml" xmlns:w16se="http://schemas.microsoft.com/office/word/2015/wordml/symex" xmlns:wpg="http://schemas.microsoft.com/office/word/2010/wordprocessingGroup" xmlns:wpi="http://schemas.microsoft.com/office/word/2010/wordprocessingInk" xmlns:wne="http://schemas.microsoft.com/office/word/2006/wordml" xmlns:wps="http://schemas.microsoft.com/office/word/2010/wordprocessingShape" mc:Ignorable="w14 w15 w16se w16cid w16 w16cex wp14">
+  <w:p>
+    <w:pPr>
+      <w:pStyle w:val="Footer"/>
+    </w:pPr>
+  </w:p>
+</w:ftr>
+</file>
+
+<file path=word/footer2.xml><?xml version="1.0" encoding="utf-8"?>
 <w:ftr xmlns:wpc="http://schemas.microsoft.com/office/word/2010/wordprocessingCanvas" xmlns:cx="http://schemas.microsoft.com/office/drawing/2014/chartex" xmlns:cx1="http://schemas.microsoft.com/office/drawing/2015/9/8/chartex" xmlns:cx2="http://schemas.microsoft.com/office/drawing/2015/10/21/chartex" xmlns:cx3="http://schemas.microsoft.com/office/drawing/2016/5/9/chartex" xmlns:cx4="http://schemas.microsoft.com/office/drawing/2016/5/10/chartex" xmlns:cx5="http://schemas.microsoft.com/office/drawing/2016/5/11/chartex" xmlns:cx6="http://schemas.microsoft.com/office/drawing/2016/5/12/chartex" xmlns:cx7="http://schemas.microsoft.com/office/drawing/2016/5/13/chartex" xmlns:cx8="http://schemas.microsoft.com/office/drawing/2016/5/14/chartex" xmlns:mc="http://schemas.openxmlformats.org/markup-compatibility/2006" xmlns:aink="http://schemas.microsoft.com/office/drawing/2016/ink" xmlns:am3d="http://schemas.microsoft.com/office/drawing/2017/model3d" xmlns:o="urn:schemas-microsoft-com:office:office" xmlns:r="http://schemas.openxmlformats.org/officeDocument/2006/relationships" xmlns:m="http://schemas.openxmlformats.org/officeDocument/2006/math" xmlns:v="urn:schemas-microsoft-com:vml" xmlns:wp14="http://schemas.microsoft.com/office/word/2010/wordprocessingDrawing" xmlns:wp="http://schemas.openxmlformats.org/drawingml/2006/wordprocessingDrawing" xmlns:w10="urn:schemas-microsoft-com:office:word" xmlns:w="http://schemas.openxmlformats.org/wordprocessingml/2006/main" xmlns:w14="http://schemas.microsoft.com/office/word/2010/wordml" xmlns:w15="http://schemas.microsoft.com/office/word/2012/wordml" xmlns:w16cex="http://schemas.microsoft.com/office/word/2018/wordml/cex" xmlns:w16cid="http://schemas.microsoft.com/office/word/2016/wordml/cid" xmlns:w16="http://schemas.microsoft.com/office/word/2018/wordml" xmlns:w16se="http://schemas.microsoft.com/office/word/2015/wordml/symex" xmlns:wpg="http://schemas.microsoft.com/office/word/2010/wordprocessingGroup" xmlns:wpi="http://schemas.microsoft.com/office/word/2010/wordprocessingInk" xmlns:wne="http://schemas.microsoft.com/office/word/2006/wordml" xmlns:wps="http://schemas.microsoft.com/office/word/2010/wordprocessingShape" mc:Ignorable="w14 w15 w16se w16cid w16 w16cex wp14">
   <w:p>
     <w:pPr>
@@ -745,11 +871,11 @@
         </mc:Choice>
         <mc:Fallback>
           <w:pict>
-            <v:shapetype id="_x0000_t202" coordsize="21600,21600" o:spt="202" path="m,l,21600r21600,l21600,xe">
+            <v:shapetype w14:anchorId="655974CF" id="_x0000_t202" coordsize="21600,21600" o:spt="202" path="m,l,21600r21600,l21600,xe">
               <v:stroke joinstyle="miter"/>
               <v:path gradientshapeok="t" o:connecttype="rect"/>
             </v:shapetype>
-            <v:shape id="Text Box 5" o:spid="_x0000_s1026" type="#_x0000_t202" style="position:absolute;left:0;text-align:left;margin-left:389.8pt;margin-top:-2.2pt;width:87.95pt;height:32.55pt;z-index:251658240;visibility:visible;mso-wrap-style:none;mso-width-percent:0;mso-height-percent:0;mso-wrap-distance-left:9pt;mso-wrap-distance-top:0;mso-wrap-distance-right:9pt;mso-wrap-distance-bottom:0;mso-position-horizontal:absolute;mso-position-horizontal-relative:text;mso-position-vertical:absolute;mso-position-vertical-relative:text;mso-width-percent:0;mso-height-percent:0;mso-width-relative:page;mso-height-relative:page;v-text-anchor:top" o:gfxdata="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" o:allowincell="f" stroked="f">
+            <v:shape id="Text Box 5" o:spid="_x0000_s1026" type="#_x0000_t202" style="position:absolute;left:0;text-align:left;margin-left:389.8pt;margin-top:-2.2pt;width:87.95pt;height:32.55pt;z-index:251658240;visibility:visible;mso-wrap-style:none;mso-width-percent:0;mso-height-percent:0;mso-wrap-distance-left:9pt;mso-wrap-distance-top:0;mso-wrap-distance-right:9pt;mso-wrap-distance-bottom:0;mso-position-horizontal:absolute;mso-position-horizontal-relative:text;mso-position-vertical:absolute;mso-position-vertical-relative:text;mso-width-percent:0;mso-height-percent:0;mso-width-relative:page;mso-height-relative:page;v-text-anchor:top" o:gfxdata="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" o:allowincell="f" stroked="f">
               <v:path arrowok="t"/>
               <v:textbox>
                 <w:txbxContent>
@@ -759,7 +885,7 @@
                         <w:noProof/>
                       </w:rPr>
                       <w:drawing>
-                        <wp:inline distT="0" distB="0" distL="0" distR="0">
+                        <wp:inline distT="0" distB="0" distL="0" distR="0" wp14:anchorId="43D54346" wp14:editId="6782B622">
                           <wp:extent cx="933450" cy="223520"/>
                           <wp:effectExtent l="0" t="0" r="0" b="0"/>
                           <wp:docPr id="3" name="Picture 1"/>
@@ -776,7 +902,7 @@
                                   </pic:cNvPicPr>
                                 </pic:nvPicPr>
                                 <pic:blipFill>
-                                  <a:blip r:embed="rId2">
+                                  <a:blip r:embed="rId1">
                                     <a:extLst>
                                       <a:ext uri="{28A0092B-C50C-407E-A947-70E740481C1C}">
                                         <a14:useLocalDpi xmlns:a14="http://schemas.microsoft.com/office/drawing/2010/main" val="0"/>
@@ -895,7 +1021,7 @@
                                         </pic:cNvPicPr>
                                       </pic:nvPicPr>
                                       <pic:blipFill>
-                                        <a:blip r:embed="rId3">
+                                        <a:blip r:embed="rId2">
                                           <a:extLst>
                                             <a:ext uri="{28A0092B-C50C-407E-A947-70E740481C1C}">
                                               <a14:useLocalDpi xmlns:a14="http://schemas.microsoft.com/office/drawing/2010/main" val="0"/>
@@ -946,7 +1072,7 @@
         </mc:Choice>
         <mc:Fallback>
           <w:pict>
-            <v:shape id="Text Box 4" o:spid="_x0000_s1027" type="#_x0000_t202" style="position:absolute;left:0;text-align:left;margin-left:-9pt;margin-top:-2.2pt;width:238.1pt;height:46.3pt;z-index:251657216;visibility:visible;mso-wrap-style:square;mso-width-percent:0;mso-height-percent:0;mso-wrap-distance-left:9pt;mso-wrap-distance-top:0;mso-wrap-distance-right:9pt;mso-wrap-distance-bottom:0;mso-position-horizontal:absolute;mso-position-horizontal-relative:text;mso-position-vertical:absolute;mso-position-vertical-relative:text;mso-width-percent:0;mso-height-percent:0;mso-width-relative:page;mso-height-relative:page;v-text-anchor:top" o:gfxdata="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" stroked="f">
+            <v:shape w14:anchorId="289C156D" id="Text Box 4" o:spid="_x0000_s1027" type="#_x0000_t202" style="position:absolute;left:0;text-align:left;margin-left:-9pt;margin-top:-2.2pt;width:238.1pt;height:46.3pt;z-index:251657216;visibility:visible;mso-wrap-style:square;mso-width-percent:0;mso-height-percent:0;mso-wrap-distance-left:9pt;mso-wrap-distance-top:0;mso-wrap-distance-right:9pt;mso-wrap-distance-bottom:0;mso-position-horizontal:absolute;mso-position-horizontal-relative:text;mso-position-vertical:absolute;mso-position-vertical-relative:text;mso-width-percent:0;mso-height-percent:0;mso-width-relative:page;mso-height-relative:page;v-text-anchor:top" o:gfxdata="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" stroked="f">
               <v:path arrowok="t"/>
               <v:textbox>
                 <w:txbxContent>
@@ -956,7 +1082,7 @@
                         <w:noProof/>
                       </w:rPr>
                       <w:drawing>
-                        <wp:inline distT="0" distB="0" distL="0" distR="0">
+                        <wp:inline distT="0" distB="0" distL="0" distR="0" wp14:anchorId="1C923129" wp14:editId="2F74C092">
                           <wp:extent cx="2647315" cy="358140"/>
                           <wp:effectExtent l="0" t="0" r="0" b="0"/>
                           <wp:docPr id="2" name="Picture 2"/>
@@ -973,7 +1099,7 @@
                                   </pic:cNvPicPr>
                                 </pic:nvPicPr>
                                 <pic:blipFill>
-                                  <a:blip r:embed="rId4">
+                                  <a:blip r:embed="rId2">
                                     <a:extLst>
                                       <a:ext uri="{28A0092B-C50C-407E-A947-70E740481C1C}">
                                         <a14:useLocalDpi xmlns:a14="http://schemas.microsoft.com/office/drawing/2010/main" val="0"/>
@@ -1022,6 +1148,16 @@
 </w:ftr>
 </file>
 
+<file path=word/footer3.xml><?xml version="1.0" encoding="utf-8"?>
+<w:ftr xmlns:wpc="http://schemas.microsoft.com/office/word/2010/wordprocessingCanvas" xmlns:cx="http://schemas.microsoft.com/office/drawing/2014/chartex" xmlns:cx1="http://schemas.microsoft.com/office/drawing/2015/9/8/chartex" xmlns:cx2="http://schemas.microsoft.com/office/drawing/2015/10/21/chartex" xmlns:cx3="http://schemas.microsoft.com/office/drawing/2016/5/9/chartex" xmlns:cx4="http://schemas.microsoft.com/office/drawing/2016/5/10/chartex" xmlns:cx5="http://schemas.microsoft.com/office/drawing/2016/5/11/chartex" xmlns:cx6="http://schemas.microsoft.com/office/drawing/2016/5/12/chartex" xmlns:cx7="http://schemas.microsoft.com/office/drawing/2016/5/13/chartex" xmlns:cx8="http://schemas.microsoft.com/office/drawing/2016/5/14/chartex" xmlns:mc="http://schemas.openxmlformats.org/markup-compatibility/2006" xmlns:aink="http://schemas.microsoft.com/office/drawing/2016/ink" xmlns:am3d="http://schemas.microsoft.com/office/drawing/2017/model3d" xmlns:o="urn:schemas-microsoft-com:office:office" xmlns:r="http://schemas.openxmlformats.org/officeDocument/2006/relationships" xmlns:m="http://schemas.openxmlformats.org/officeDocument/2006/math" xmlns:v="urn:schemas-microsoft-com:vml" xmlns:wp14="http://schemas.microsoft.com/office/word/2010/wordprocessingDrawing" xmlns:wp="http://schemas.openxmlformats.org/drawingml/2006/wordprocessingDrawing" xmlns:w10="urn:schemas-microsoft-com:office:word" xmlns:w="http://schemas.openxmlformats.org/wordprocessingml/2006/main" xmlns:w14="http://schemas.microsoft.com/office/word/2010/wordml" xmlns:w15="http://schemas.microsoft.com/office/word/2012/wordml" xmlns:w16cex="http://schemas.microsoft.com/office/word/2018/wordml/cex" xmlns:w16cid="http://schemas.microsoft.com/office/word/2016/wordml/cid" xmlns:w16="http://schemas.microsoft.com/office/word/2018/wordml" xmlns:w16se="http://schemas.microsoft.com/office/word/2015/wordml/symex" xmlns:wpg="http://schemas.microsoft.com/office/word/2010/wordprocessingGroup" xmlns:wpi="http://schemas.microsoft.com/office/word/2010/wordprocessingInk" xmlns:wne="http://schemas.microsoft.com/office/word/2006/wordml" xmlns:wps="http://schemas.microsoft.com/office/word/2010/wordprocessingShape" mc:Ignorable="w14 w15 w16se w16cid w16 w16cex wp14">
+  <w:p>
+    <w:pPr>
+      <w:pStyle w:val="Footer"/>
+    </w:pPr>
+  </w:p>
+</w:ftr>
+</file>
+
 <file path=word/footnotes.xml><?xml version="1.0" encoding="utf-8"?>
 <w:footnotes xmlns:wpc="http://schemas.microsoft.com/office/word/2010/wordprocessingCanvas" xmlns:cx="http://schemas.microsoft.com/office/drawing/2014/chartex" xmlns:cx1="http://schemas.microsoft.com/office/drawing/2015/9/8/chartex" xmlns:cx2="http://schemas.microsoft.com/office/drawing/2015/10/21/chartex" xmlns:cx3="http://schemas.microsoft.com/office/drawing/2016/5/9/chartex" xmlns:cx4="http://schemas.microsoft.com/office/drawing/2016/5/10/chartex" xmlns:cx5="http://schemas.microsoft.com/office/drawing/2016/5/11/chartex" xmlns:cx6="http://schemas.microsoft.com/office/drawing/2016/5/12/chartex" xmlns:cx7="http://schemas.microsoft.com/office/drawing/2016/5/13/chartex" xmlns:cx8="http://schemas.microsoft.com/office/drawing/2016/5/14/chartex" xmlns:mc="http://schemas.openxmlformats.org/markup-compatibility/2006" xmlns:aink="http://schemas.microsoft.com/office/drawing/2016/ink" xmlns:am3d="http://schemas.microsoft.com/office/drawing/2017/model3d" xmlns:o="urn:schemas-microsoft-com:office:office" xmlns:r="http://schemas.openxmlformats.org/officeDocument/2006/relationships" xmlns:m="http://schemas.openxmlformats.org/officeDocument/2006/math" xmlns:v="urn:schemas-microsoft-com:vml" xmlns:wp14="http://schemas.microsoft.com/office/word/2010/wordprocessingDrawing" xmlns:wp="http://schemas.openxmlformats.org/drawingml/2006/wordprocessingDrawing" xmlns:w10="urn:schemas-microsoft-com:office:word" xmlns:w="http://schemas.openxmlformats.org/wordprocessingml/2006/main" xmlns:w14="http://schemas.microsoft.com/office/word/2010/wordml" xmlns:w15="http://schemas.microsoft.com/office/word/2012/wordml" xmlns:w16cex="http://schemas.microsoft.com/office/word/2018/wordml/cex" xmlns:w16cid="http://schemas.microsoft.com/office/word/2016/wordml/cid" xmlns:w16="http://schemas.microsoft.com/office/word/2018/wordml" xmlns:w16se="http://schemas.microsoft.com/office/word/2015/wordml/symex" xmlns:wpg="http://schemas.microsoft.com/office/word/2010/wordprocessingGroup" xmlns:wpi="http://schemas.microsoft.com/office/word/2010/wordprocessingInk" xmlns:wne="http://schemas.microsoft.com/office/word/2006/wordml" xmlns:wps="http://schemas.microsoft.com/office/word/2010/wordprocessingShape" mc:Ignorable="w14 w15 w16se w16cid w16 w16cex wp14">
   <w:footnote w:type="separator" w:id="-1">
@@ -1042,6 +1178,26 @@
 </file>
 
 <file path=word/header1.xml><?xml version="1.0" encoding="utf-8"?>
+<w:hdr xmlns:wpc="http://schemas.microsoft.com/office/word/2010/wordprocessingCanvas" xmlns:cx="http://schemas.microsoft.com/office/drawing/2014/chartex" xmlns:cx1="http://schemas.microsoft.com/office/drawing/2015/9/8/chartex" xmlns:cx2="http://schemas.microsoft.com/office/drawing/2015/10/21/chartex" xmlns:cx3="http://schemas.microsoft.com/office/drawing/2016/5/9/chartex" xmlns:cx4="http://schemas.microsoft.com/office/drawing/2016/5/10/chartex" xmlns:cx5="http://schemas.microsoft.com/office/drawing/2016/5/11/chartex" xmlns:cx6="http://schemas.microsoft.com/office/drawing/2016/5/12/chartex" xmlns:cx7="http://schemas.microsoft.com/office/drawing/2016/5/13/chartex" xmlns:cx8="http://schemas.microsoft.com/office/drawing/2016/5/14/chartex" xmlns:mc="http://schemas.openxmlformats.org/markup-compatibility/2006" xmlns:aink="http://schemas.microsoft.com/office/drawing/2016/ink" xmlns:am3d="http://schemas.microsoft.com/office/drawing/2017/model3d" xmlns:o="urn:schemas-microsoft-com:office:office" xmlns:r="http://schemas.openxmlformats.org/officeDocument/2006/relationships" xmlns:m="http://schemas.openxmlformats.org/officeDocument/2006/math" xmlns:v="urn:schemas-microsoft-com:vml" xmlns:wp14="http://schemas.microsoft.com/office/word/2010/wordprocessingDrawing" xmlns:wp="http://schemas.openxmlformats.org/drawingml/2006/wordprocessingDrawing" xmlns:w10="urn:schemas-microsoft-com:office:word" xmlns:w="http://schemas.openxmlformats.org/wordprocessingml/2006/main" xmlns:w14="http://schemas.microsoft.com/office/word/2010/wordml" xmlns:w15="http://schemas.microsoft.com/office/word/2012/wordml" xmlns:w16cex="http://schemas.microsoft.com/office/word/2018/wordml/cex" xmlns:w16cid="http://schemas.microsoft.com/office/word/2016/wordml/cid" xmlns:w16="http://schemas.microsoft.com/office/word/2018/wordml" xmlns:w16se="http://schemas.microsoft.com/office/word/2015/wordml/symex" xmlns:wpg="http://schemas.microsoft.com/office/word/2010/wordprocessingGroup" xmlns:wpi="http://schemas.microsoft.com/office/word/2010/wordprocessingInk" xmlns:wne="http://schemas.microsoft.com/office/word/2006/wordml" xmlns:wps="http://schemas.microsoft.com/office/word/2010/wordprocessingShape" mc:Ignorable="w14 w15 w16se w16cid w16 w16cex wp14">
+  <w:p>
+    <w:pPr>
+      <w:pStyle w:val="Header"/>
+    </w:pPr>
+  </w:p>
+</w:hdr>
+</file>
+
+<file path=word/header2.xml><?xml version="1.0" encoding="utf-8"?>
+<w:hdr xmlns:wpc="http://schemas.microsoft.com/office/word/2010/wordprocessingCanvas" xmlns:cx="http://schemas.microsoft.com/office/drawing/2014/chartex" xmlns:cx1="http://schemas.microsoft.com/office/drawing/2015/9/8/chartex" xmlns:cx2="http://schemas.microsoft.com/office/drawing/2015/10/21/chartex" xmlns:cx3="http://schemas.microsoft.com/office/drawing/2016/5/9/chartex" xmlns:cx4="http://schemas.microsoft.com/office/drawing/2016/5/10/chartex" xmlns:cx5="http://schemas.microsoft.com/office/drawing/2016/5/11/chartex" xmlns:cx6="http://schemas.microsoft.com/office/drawing/2016/5/12/chartex" xmlns:cx7="http://schemas.microsoft.com/office/drawing/2016/5/13/chartex" xmlns:cx8="http://schemas.microsoft.com/office/drawing/2016/5/14/chartex" xmlns:mc="http://schemas.openxmlformats.org/markup-compatibility/2006" xmlns:aink="http://schemas.microsoft.com/office/drawing/2016/ink" xmlns:am3d="http://schemas.microsoft.com/office/drawing/2017/model3d" xmlns:o="urn:schemas-microsoft-com:office:office" xmlns:r="http://schemas.openxmlformats.org/officeDocument/2006/relationships" xmlns:m="http://schemas.openxmlformats.org/officeDocument/2006/math" xmlns:v="urn:schemas-microsoft-com:vml" xmlns:wp14="http://schemas.microsoft.com/office/word/2010/wordprocessingDrawing" xmlns:wp="http://schemas.openxmlformats.org/drawingml/2006/wordprocessingDrawing" xmlns:w10="urn:schemas-microsoft-com:office:word" xmlns:w="http://schemas.openxmlformats.org/wordprocessingml/2006/main" xmlns:w14="http://schemas.microsoft.com/office/word/2010/wordml" xmlns:w15="http://schemas.microsoft.com/office/word/2012/wordml" xmlns:w16cex="http://schemas.microsoft.com/office/word/2018/wordml/cex" xmlns:w16cid="http://schemas.microsoft.com/office/word/2016/wordml/cid" xmlns:w16="http://schemas.microsoft.com/office/word/2018/wordml" xmlns:w16se="http://schemas.microsoft.com/office/word/2015/wordml/symex" xmlns:wpg="http://schemas.microsoft.com/office/word/2010/wordprocessingGroup" xmlns:wpi="http://schemas.microsoft.com/office/word/2010/wordprocessingInk" xmlns:wne="http://schemas.microsoft.com/office/word/2006/wordml" xmlns:wps="http://schemas.microsoft.com/office/word/2010/wordprocessingShape" mc:Ignorable="w14 w15 w16se w16cid w16 w16cex wp14">
+  <w:p>
+    <w:pPr>
+      <w:pStyle w:val="Header"/>
+    </w:pPr>
+  </w:p>
+</w:hdr>
+</file>
+
+<file path=word/header3.xml><?xml version="1.0" encoding="utf-8"?>
 <w:hdr xmlns:wpc="http://schemas.microsoft.com/office/word/2010/wordprocessingCanvas" xmlns:cx="http://schemas.microsoft.com/office/drawing/2014/chartex" xmlns:cx1="http://schemas.microsoft.com/office/drawing/2015/9/8/chartex" xmlns:cx2="http://schemas.microsoft.com/office/drawing/2015/10/21/chartex" xmlns:cx3="http://schemas.microsoft.com/office/drawing/2016/5/9/chartex" xmlns:cx4="http://schemas.microsoft.com/office/drawing/2016/5/10/chartex" xmlns:cx5="http://schemas.microsoft.com/office/drawing/2016/5/11/chartex" xmlns:cx6="http://schemas.microsoft.com/office/drawing/2016/5/12/chartex" xmlns:cx7="http://schemas.microsoft.com/office/drawing/2016/5/13/chartex" xmlns:cx8="http://schemas.microsoft.com/office/drawing/2016/5/14/chartex" xmlns:mc="http://schemas.openxmlformats.org/markup-compatibility/2006" xmlns:aink="http://schemas.microsoft.com/office/drawing/2016/ink" xmlns:am3d="http://schemas.microsoft.com/office/drawing/2017/model3d" xmlns:o="urn:schemas-microsoft-com:office:office" xmlns:r="http://schemas.openxmlformats.org/officeDocument/2006/relationships" xmlns:m="http://schemas.openxmlformats.org/officeDocument/2006/math" xmlns:v="urn:schemas-microsoft-com:vml" xmlns:wp14="http://schemas.microsoft.com/office/word/2010/wordprocessingDrawing" xmlns:wp="http://schemas.openxmlformats.org/drawingml/2006/wordprocessingDrawing" xmlns:w10="urn:schemas-microsoft-com:office:word" xmlns:w="http://schemas.openxmlformats.org/wordprocessingml/2006/main" xmlns:w14="http://schemas.microsoft.com/office/word/2010/wordml" xmlns:w15="http://schemas.microsoft.com/office/word/2012/wordml" xmlns:w16cex="http://schemas.microsoft.com/office/word/2018/wordml/cex" xmlns:w16cid="http://schemas.microsoft.com/office/word/2016/wordml/cid" xmlns:w16="http://schemas.microsoft.com/office/word/2018/wordml" xmlns:w16se="http://schemas.microsoft.com/office/word/2015/wordml/symex" xmlns:wpg="http://schemas.microsoft.com/office/word/2010/wordprocessingGroup" xmlns:wpi="http://schemas.microsoft.com/office/word/2010/wordprocessingInk" xmlns:wne="http://schemas.microsoft.com/office/word/2006/wordml" xmlns:wps="http://schemas.microsoft.com/office/word/2010/wordprocessingShape" mc:Ignorable="w14 w15 w16se w16cid w16 w16cex wp14">
   <w:p>
     <w:pPr>

</xml_diff>